<commit_message>
Add object model to RAD
</commit_message>
<xml_diff>
--- a/RAD Reservation-Bear.docx
+++ b/RAD Reservation-Bear.docx
@@ -875,7 +875,7 @@
         <w:rPr>
           <w:noProof/>
         </w:rPr>
-        <w:t>4</w:t>
+        <w:t>5</w:t>
       </w:r>
       <w:r>
         <w:rPr>
@@ -950,7 +950,7 @@
         <w:rPr>
           <w:noProof/>
         </w:rPr>
-        <w:t>4</w:t>
+        <w:t>5</w:t>
       </w:r>
       <w:r>
         <w:rPr>
@@ -1025,7 +1025,7 @@
         <w:rPr>
           <w:noProof/>
         </w:rPr>
-        <w:t>5</w:t>
+        <w:t>6</w:t>
       </w:r>
       <w:r>
         <w:rPr>
@@ -1100,7 +1100,7 @@
         <w:rPr>
           <w:noProof/>
         </w:rPr>
-        <w:t>5</w:t>
+        <w:t>6</w:t>
       </w:r>
       <w:r>
         <w:rPr>
@@ -1850,7 +1850,7 @@
         <w:rPr>
           <w:noProof/>
         </w:rPr>
-        <w:t>7</w:t>
+        <w:t>8</w:t>
       </w:r>
       <w:r>
         <w:rPr>
@@ -1925,7 +1925,7 @@
         <w:rPr>
           <w:noProof/>
         </w:rPr>
-        <w:t>7</w:t>
+        <w:t>9</w:t>
       </w:r>
       <w:r>
         <w:rPr>
@@ -2000,7 +2000,7 @@
         <w:rPr>
           <w:noProof/>
         </w:rPr>
-        <w:t>8</w:t>
+        <w:t>10</w:t>
       </w:r>
       <w:r>
         <w:rPr>
@@ -2076,7 +2076,7 @@
         <w:rPr>
           <w:noProof/>
         </w:rPr>
-        <w:t>8</w:t>
+        <w:t>10</w:t>
       </w:r>
       <w:r>
         <w:rPr>
@@ -2151,7 +2151,7 @@
         <w:rPr>
           <w:noProof/>
         </w:rPr>
-        <w:t>9</w:t>
+        <w:t>10</w:t>
       </w:r>
       <w:r>
         <w:rPr>
@@ -2605,7 +2605,13 @@
       </w:r>
       <w:proofErr w:type="spellEnd"/>
       <w:r>
-        <w:t xml:space="preserve"> (Kotlin)</w:t>
+        <w:t xml:space="preserve"> (</w:t>
+      </w:r>
+      <w:r>
+        <w:t xml:space="preserve">written in </w:t>
+      </w:r>
+      <w:r>
+        <w:t>Kotlin)</w:t>
       </w:r>
     </w:p>
     <w:p>
@@ -2617,151 +2623,19 @@
         </w:numPr>
       </w:pPr>
       <w:r>
-        <w:t>Server provides the logic behind the reservation process and client the UI</w:t>
-      </w:r>
-    </w:p>
-    <w:p>
-      <w:pPr>
-        <w:pStyle w:val="Listenabsatz"/>
-        <w:numPr>
-          <w:ilvl w:val="0"/>
-          <w:numId w:val="4"/>
-        </w:numPr>
-        <w:rPr>
-          <w:color w:val="FF0000"/>
-        </w:rPr>
-      </w:pPr>
-      <w:r>
-        <w:rPr>
-          <w:color w:val="FF0000"/>
-        </w:rPr>
-        <w:t>[</w:t>
-      </w:r>
-      <w:proofErr w:type="spellStart"/>
-      <w:r>
-        <w:rPr>
-          <w:color w:val="FF0000"/>
-        </w:rPr>
-        <w:t>Könnte</w:t>
-      </w:r>
-      <w:proofErr w:type="spellEnd"/>
-      <w:r>
-        <w:rPr>
-          <w:color w:val="FF0000"/>
-        </w:rPr>
-        <w:t xml:space="preserve"> </w:t>
-      </w:r>
-      <w:proofErr w:type="spellStart"/>
-      <w:r>
-        <w:rPr>
-          <w:color w:val="FF0000"/>
-        </w:rPr>
-        <w:t>hier</w:t>
-      </w:r>
-      <w:proofErr w:type="spellEnd"/>
-      <w:r>
-        <w:rPr>
-          <w:color w:val="FF0000"/>
-        </w:rPr>
-        <w:t xml:space="preserve"> </w:t>
-      </w:r>
-      <w:proofErr w:type="spellStart"/>
-      <w:r>
-        <w:rPr>
-          <w:color w:val="FF0000"/>
-        </w:rPr>
-        <w:t>jemand</w:t>
-      </w:r>
-      <w:proofErr w:type="spellEnd"/>
-      <w:r>
-        <w:rPr>
-          <w:color w:val="FF0000"/>
-        </w:rPr>
-        <w:t xml:space="preserve"> </w:t>
-      </w:r>
-      <w:proofErr w:type="spellStart"/>
-      <w:r>
-        <w:rPr>
-          <w:color w:val="FF0000"/>
-        </w:rPr>
-        <w:t>nochmal</w:t>
-      </w:r>
-      <w:proofErr w:type="spellEnd"/>
-      <w:r>
-        <w:rPr>
-          <w:color w:val="FF0000"/>
-        </w:rPr>
-        <w:t xml:space="preserve"> </w:t>
-      </w:r>
-      <w:proofErr w:type="spellStart"/>
-      <w:r>
-        <w:rPr>
-          <w:color w:val="FF0000"/>
-        </w:rPr>
-        <w:t>gucken</w:t>
-      </w:r>
-      <w:proofErr w:type="spellEnd"/>
-      <w:r>
-        <w:rPr>
-          <w:color w:val="FF0000"/>
-        </w:rPr>
-        <w:t xml:space="preserve">, </w:t>
-      </w:r>
-      <w:proofErr w:type="spellStart"/>
-      <w:r>
-        <w:rPr>
-          <w:color w:val="FF0000"/>
-        </w:rPr>
-        <w:t>ob</w:t>
-      </w:r>
-      <w:proofErr w:type="spellEnd"/>
-      <w:r>
-        <w:rPr>
-          <w:color w:val="FF0000"/>
-        </w:rPr>
-        <w:t xml:space="preserve"> </w:t>
-      </w:r>
-      <w:proofErr w:type="spellStart"/>
-      <w:r>
-        <w:rPr>
-          <w:color w:val="FF0000"/>
-        </w:rPr>
-        <w:t>dass</w:t>
-      </w:r>
-      <w:proofErr w:type="spellEnd"/>
-      <w:r>
-        <w:rPr>
-          <w:color w:val="FF0000"/>
-        </w:rPr>
-        <w:t xml:space="preserve"> das </w:t>
-      </w:r>
-      <w:proofErr w:type="spellStart"/>
-      <w:r>
-        <w:rPr>
-          <w:color w:val="FF0000"/>
-        </w:rPr>
-        <w:t>geforderte</w:t>
-      </w:r>
-      <w:proofErr w:type="spellEnd"/>
-      <w:r>
-        <w:rPr>
-          <w:color w:val="FF0000"/>
-        </w:rPr>
-        <w:t xml:space="preserve"> </w:t>
-      </w:r>
-      <w:proofErr w:type="spellStart"/>
-      <w:r>
-        <w:rPr>
-          <w:color w:val="FF0000"/>
-        </w:rPr>
-        <w:t>ist</w:t>
-      </w:r>
-      <w:proofErr w:type="spellEnd"/>
-      <w:r>
-        <w:rPr>
-          <w:color w:val="FF0000"/>
-        </w:rPr>
-        <w:t>?]</w:t>
+        <w:t xml:space="preserve">Server provides the logic behind the reservation process </w:t>
+      </w:r>
+      <w:r>
+        <w:t xml:space="preserve">– </w:t>
+      </w:r>
+      <w:r>
+        <w:t>client</w:t>
+      </w:r>
+      <w:r>
+        <w:t xml:space="preserve"> provides</w:t>
+      </w:r>
+      <w:r>
+        <w:t xml:space="preserve"> UI</w:t>
       </w:r>
     </w:p>
     <w:p>
@@ -2860,16 +2734,10 @@
         <w:t>3</w:t>
       </w:r>
       <w:r>
-        <w:t xml:space="preserve">, </w:t>
-      </w:r>
-      <w:r>
-        <w:t>20</w:t>
-      </w:r>
-      <w:r>
-        <w:t>22,</w:t>
-      </w:r>
-      <w:r>
-        <w:t xml:space="preserve"> and satisfies the functional requirements specified in section 3.2.</w:t>
+        <w:t>, 20</w:t>
+      </w:r>
+      <w:r>
+        <w:t>22</w:t>
       </w:r>
     </w:p>
     <w:p>
@@ -2881,7 +2749,7 @@
         </w:numPr>
       </w:pPr>
       <w:r>
-        <w:t>The Reservation-Bear API should be REST-Full</w:t>
+        <w:t>The Reservation-Bear server is programmed in the Spring-Boot framework</w:t>
       </w:r>
     </w:p>
     <w:p>
@@ -2893,13 +2761,7 @@
         </w:numPr>
       </w:pPr>
       <w:r>
-        <w:t xml:space="preserve">The </w:t>
-      </w:r>
-      <w:r>
-        <w:t>Reservation-Bear</w:t>
-      </w:r>
-      <w:r>
-        <w:t xml:space="preserve"> server is programmed in the Spring-Boot framework</w:t>
+        <w:t>It shows a list of restaurants where a visitor can reserve tables</w:t>
       </w:r>
     </w:p>
     <w:p>
@@ -2911,21 +2773,7 @@
         </w:numPr>
       </w:pPr>
       <w:r>
-        <w:t xml:space="preserve">The Reservation-Bear application can be </w:t>
-      </w:r>
-      <w:r>
-        <w:t>compiled just</w:t>
-      </w:r>
-      <w:r>
-        <w:t xml:space="preserve"> with “-/ </w:t>
-      </w:r>
-      <w:proofErr w:type="spellStart"/>
-      <w:r>
-        <w:t>gradle</w:t>
-      </w:r>
-      <w:proofErr w:type="spellEnd"/>
-      <w:r>
-        <w:t xml:space="preserve"> boot JAR”</w:t>
+        <w:t xml:space="preserve">The user can choose a restaurant and reserve a table on a specified timeslot for the specified number of persons. </w:t>
       </w:r>
     </w:p>
     <w:p>
@@ -2937,10 +2785,7 @@
         </w:numPr>
       </w:pPr>
       <w:r>
-        <w:t xml:space="preserve">All </w:t>
-      </w:r>
-      <w:r>
-        <w:t>nonfunctional requirements from section 3.3 are satisfied.</w:t>
+        <w:t>The application communicates with the server system and conforms to the usability requirements.</w:t>
       </w:r>
     </w:p>
     <w:p>
@@ -2984,13 +2829,28 @@
       <w:r>
         <w:t xml:space="preserve">Name of the platform: Composed of the </w:t>
       </w:r>
-      <w:proofErr w:type="gramStart"/>
-      <w:r>
-        <w:t>team</w:t>
-      </w:r>
-      <w:proofErr w:type="gramEnd"/>
-      <w:r>
-        <w:t xml:space="preserve"> name of the developers "Ice Bears" and the function of the site to be able to reserve tables.</w:t>
+      <w:r>
+        <w:t>team’s</w:t>
+      </w:r>
+      <w:r>
+        <w:t xml:space="preserve"> name of the developers "</w:t>
+      </w:r>
+      <w:r>
+        <w:t>EIST</w:t>
+      </w:r>
+      <w:r>
+        <w:t xml:space="preserve"> </w:t>
+      </w:r>
+      <w:proofErr w:type="spellStart"/>
+      <w:r>
+        <w:t>B</w:t>
+      </w:r>
+      <w:r>
+        <w:t>ären</w:t>
+      </w:r>
+      <w:proofErr w:type="spellEnd"/>
+      <w:r>
+        <w:t>" and the function of the site to be able to reserve tables.</w:t>
       </w:r>
     </w:p>
     <w:p>
@@ -3133,27 +2993,73 @@
     <w:p/>
     <w:p>
       <w:pPr>
-        <w:ind w:left="708" w:firstLine="708"/>
         <w:rPr>
           <w:b/>
           <w:bCs/>
         </w:rPr>
       </w:pPr>
-      <w:proofErr w:type="spellStart"/>
+      <w:r>
+        <w:tab/>
+      </w:r>
+      <w:r>
+        <w:tab/>
+      </w:r>
       <w:r>
         <w:rPr>
           <w:b/>
           <w:bCs/>
         </w:rPr>
-        <w:t>Bumbers</w:t>
-      </w:r>
-      <w:proofErr w:type="spellEnd"/>
-      <w:r>
+        <w:t>Reservation-Bear-API-Documentation:</w:t>
+      </w:r>
+    </w:p>
+    <w:p>
+      <w:r>
+        <w:tab/>
+      </w:r>
+      <w:r>
+        <w:tab/>
+      </w:r>
+      <w:r>
+        <w:tab/>
+      </w:r>
+      <w:hyperlink r:id="rId11" w:history="1">
+        <w:r>
+          <w:rPr>
+            <w:rStyle w:val="Hyperlink"/>
+          </w:rPr>
+          <w:t>https://reservation-bear.de/api</w:t>
+        </w:r>
+      </w:hyperlink>
+    </w:p>
+    <w:p/>
+    <w:p>
+      <w:pPr>
+        <w:ind w:left="708" w:firstLine="708"/>
         <w:rPr>
           <w:b/>
           <w:bCs/>
         </w:rPr>
-        <w:t xml:space="preserve"> RAD:</w:t>
+      </w:pPr>
+      <w:r>
+        <w:rPr>
+          <w:b/>
+          <w:bCs/>
+        </w:rPr>
+        <w:t>Bum</w:t>
+      </w:r>
+      <w:r>
+        <w:rPr>
+          <w:b/>
+          <w:bCs/>
+        </w:rPr>
+        <w:t>p</w:t>
+      </w:r>
+      <w:r>
+        <w:rPr>
+          <w:b/>
+          <w:bCs/>
+        </w:rPr>
+        <w:t>ers RAD:</w:t>
       </w:r>
     </w:p>
     <w:p>
@@ -3187,13 +3093,19 @@
         <w:rPr>
           <w:rStyle w:val="Hyperlink"/>
         </w:rPr>
-        <w:t>https://ase.in.tum.de/lehrstuhl_1/component/content/article/43-books/264-oose-</w:t>
+        <w:t>https://ase.in.tum.</w:t>
       </w:r>
       <w:r>
         <w:rPr>
           <w:rStyle w:val="Hyperlink"/>
         </w:rPr>
-        <w:t>bumpers-requirementsanalysisdocument</w:t>
+        <w:t>d</w:t>
+      </w:r>
+      <w:r>
+        <w:rPr>
+          <w:rStyle w:val="Hyperlink"/>
+        </w:rPr>
+        <w:t>e/lehrstuhl_1/component/content/article/43-books/264-oose-bumpers-requirementsanalysisdocument</w:t>
       </w:r>
     </w:p>
     <w:p>
@@ -3217,6 +3129,21 @@
       </w:r>
       <w:bookmarkEnd w:id="6"/>
     </w:p>
+    <w:p/>
+    <w:p>
+      <w:r>
+        <w:t xml:space="preserve">The focus of this system is to provide an easy and comfortable way to reserve tables in a restaurant. Therefore Reservation-Bear has a web-client and a sever-system with an open API to provide the client with all necessary data. On the beginning screen, time and date can be specified. On the next screen, the user can </w:t>
+      </w:r>
+      <w:r>
+        <w:t>choose</w:t>
+      </w:r>
+      <w:r>
+        <w:t xml:space="preserve"> a restaurant from a list. This list can be filtered after different categories like price, location, </w:t>
+      </w:r>
+      <w:r>
+        <w:t>rating, and type. After that tables can be selected, and user information must be entered. Finally, the user gets to his dashboard – from there he can see details, cancel his reservation, or can confirm it with the link from the Mail that is send 24 hours before appointment.</w:t>
+      </w:r>
+    </w:p>
     <w:p>
       <w:pPr>
         <w:pStyle w:val="berschrift1"/>
@@ -3312,6 +3239,7 @@
       </w:pPr>
       <w:bookmarkStart w:id="9" w:name="_Toc184900621"/>
       <w:r>
+        <w:lastRenderedPageBreak/>
         <w:t>Overview</w:t>
       </w:r>
       <w:bookmarkEnd w:id="9"/>
@@ -3342,30 +3270,38 @@
     <w:p>
       <w:pPr>
         <w:rPr>
-          <w:iCs/>
-        </w:rPr>
-      </w:pPr>
-      <w:r>
-        <w:rPr>
           <w:rFonts w:cs="Helvetica"/>
           <w:iCs/>
         </w:rPr>
-        <w:t xml:space="preserve">Reservation-Bear is mainly designed to provide a quick and easy way to reserve tables in restaurants. For this purpose, it offers various restaurants, which can be filtered according to different criteria (see FRs). Also, short insights about the different restaurants can be displayed, as well as comments and ratings. After selecting a restaurant, free tables are displayed, which can then be selected. </w:t>
-      </w:r>
+      </w:pPr>
       <w:r>
         <w:rPr>
           <w:rFonts w:cs="Helvetica"/>
           <w:iCs/>
         </w:rPr>
-        <w:t>Finally</w:t>
+        <w:t xml:space="preserve">Reservation-Bear is mainly designed to provide a quick and easy way to reserve tables in restaurants. For this purpose, it offers various restaurants, which can be filtered according to different criteria (see FRs). Also, short insights about the different restaurants can be displayed, as well as comments and ratings. After selecting a restaurant, free tables are displayed, which can then be selected. </w:t>
       </w:r>
       <w:r>
         <w:rPr>
           <w:rFonts w:cs="Helvetica"/>
           <w:iCs/>
         </w:rPr>
+        <w:t>Finally</w:t>
+      </w:r>
+      <w:r>
+        <w:rPr>
+          <w:rFonts w:cs="Helvetica"/>
+          <w:iCs/>
+        </w:rPr>
         <w:t>, the reservation must be confirmed via email.</w:t>
       </w:r>
+    </w:p>
+    <w:p>
+      <w:pPr>
+        <w:rPr>
+          <w:iCs/>
+        </w:rPr>
+      </w:pPr>
     </w:p>
     <w:p>
       <w:pPr>
@@ -3535,6 +3471,7 @@
           <w:b/>
           <w:bCs/>
         </w:rPr>
+        <w:lastRenderedPageBreak/>
         <w:t>FR7: Cancel reservation:</w:t>
       </w:r>
       <w:r>
@@ -3640,7 +3577,6 @@
           <w:b/>
           <w:bCs/>
         </w:rPr>
-        <w:lastRenderedPageBreak/>
         <w:t>NFR2:</w:t>
       </w:r>
       <w:r>
@@ -3869,15 +3805,6 @@
     </w:p>
     <w:p>
       <w:pPr>
-        <w:rPr>
-          <w:rFonts w:cs="Helvetica"/>
-          <w:i/>
-        </w:rPr>
-      </w:pPr>
-    </w:p>
-    <w:p/>
-    <w:p>
-      <w:pPr>
         <w:pStyle w:val="berschrift3"/>
         <w:numPr>
           <w:ilvl w:val="2"/>
@@ -3901,23 +3828,32 @@
           <w:b/>
           <w:bCs/>
         </w:rPr>
-        <w:t>Formalized Scenario</w:t>
-      </w:r>
+        <w:lastRenderedPageBreak/>
+        <w:t>Formalized Scenario 1</w:t>
+      </w:r>
+      <w:r>
+        <w:t>:</w:t>
+      </w:r>
+    </w:p>
+    <w:p>
+      <w:pPr>
+        <w:ind w:left="708" w:firstLine="708"/>
+      </w:pPr>
+    </w:p>
+    <w:p>
+      <w:pPr>
+        <w:ind w:left="708" w:firstLine="708"/>
+      </w:pPr>
       <w:r>
         <w:rPr>
           <w:b/>
           <w:bCs/>
         </w:rPr>
-        <w:t xml:space="preserve"> 1</w:t>
-      </w:r>
-      <w:r>
-        <w:t>:</w:t>
-      </w:r>
-    </w:p>
-    <w:p>
-      <w:pPr>
-        <w:ind w:left="708" w:firstLine="708"/>
-      </w:pPr>
+        <w:t>Name:</w:t>
+      </w:r>
+      <w:r>
+        <w:t xml:space="preserve"> Find Restaurant</w:t>
+      </w:r>
     </w:p>
     <w:p>
       <w:pPr>
@@ -3928,138 +3864,138 @@
           <w:b/>
           <w:bCs/>
         </w:rPr>
-        <w:t>Name:</w:t>
-      </w:r>
-      <w:r>
-        <w:t xml:space="preserve"> Find Restaurant</w:t>
+        <w:t>Participants:</w:t>
+      </w:r>
+      <w:r>
+        <w:t xml:space="preserve"> Alice: Hungry customer</w:t>
       </w:r>
     </w:p>
     <w:p>
       <w:pPr>
         <w:ind w:left="708" w:firstLine="708"/>
-      </w:pPr>
-      <w:r>
         <w:rPr>
           <w:b/>
           <w:bCs/>
         </w:rPr>
-        <w:t>Participants:</w:t>
-      </w:r>
-      <w:r>
-        <w:t xml:space="preserve"> Alice: Hungry customer</w:t>
-      </w:r>
-    </w:p>
-    <w:p>
-      <w:pPr>
-        <w:ind w:left="708" w:firstLine="708"/>
+      </w:pPr>
+      <w:r>
         <w:rPr>
           <w:b/>
           <w:bCs/>
         </w:rPr>
-      </w:pPr>
-      <w:r>
+        <w:t>Flow of events:</w:t>
+      </w:r>
+    </w:p>
+    <w:p>
+      <w:pPr>
+        <w:ind w:left="1416" w:firstLine="708"/>
+      </w:pPr>
+      <w:r>
+        <w:t>1. Opens to the website https://reservation-bear.de</w:t>
+      </w:r>
+    </w:p>
+    <w:p>
+      <w:pPr>
+        <w:ind w:left="2124" w:firstLine="708"/>
+      </w:pPr>
+      <w:r>
+        <w:t>2. Website displays restaurant suggestions and an option to search</w:t>
+      </w:r>
+    </w:p>
+    <w:p>
+      <w:pPr>
+        <w:ind w:left="1416" w:firstLine="708"/>
+      </w:pPr>
+      <w:r>
+        <w:t>3. Alice searches for an Italian restaurant</w:t>
+      </w:r>
+    </w:p>
+    <w:p>
+      <w:pPr>
+        <w:ind w:left="2124" w:firstLine="708"/>
+      </w:pPr>
+      <w:r>
+        <w:t>4. Website displays all restaurants which are flagged as Italian</w:t>
+      </w:r>
+    </w:p>
+    <w:p>
+      <w:pPr>
+        <w:ind w:left="1416" w:firstLine="708"/>
+      </w:pPr>
+      <w:r>
+        <w:t>5. Alice chooses a restaurant and clicks on it to see more details</w:t>
+      </w:r>
+    </w:p>
+    <w:p>
+      <w:pPr>
+        <w:ind w:left="2124" w:firstLine="708"/>
+      </w:pPr>
+      <w:r>
+        <w:t xml:space="preserve">6. The website displays Pictures, </w:t>
+      </w:r>
+      <w:proofErr w:type="gramStart"/>
+      <w:r>
+        <w:t>ratings</w:t>
+      </w:r>
+      <w:proofErr w:type="gramEnd"/>
+      <w:r>
+        <w:t xml:space="preserve"> and comments of the</w:t>
+      </w:r>
+    </w:p>
+    <w:p>
+      <w:pPr>
+        <w:ind w:left="2124" w:firstLine="708"/>
+      </w:pPr>
+      <w:r>
+        <w:t>restaurant as well as opening times and a link to the website</w:t>
+      </w:r>
+    </w:p>
+    <w:p/>
+    <w:p>
+      <w:pPr>
         <w:rPr>
           <w:b/>
           <w:bCs/>
         </w:rPr>
-        <w:t>Flow of events:</w:t>
-      </w:r>
-    </w:p>
-    <w:p>
-      <w:pPr>
-        <w:ind w:left="1416" w:firstLine="708"/>
-      </w:pPr>
-      <w:r>
-        <w:t>1. Opens to the website https://reservation-bear.de</w:t>
-      </w:r>
-    </w:p>
-    <w:p>
-      <w:pPr>
-        <w:ind w:left="2124" w:firstLine="708"/>
-      </w:pPr>
-      <w:r>
-        <w:t>2. Website displays restaurant suggestions and an option to search</w:t>
-      </w:r>
-    </w:p>
-    <w:p>
-      <w:pPr>
-        <w:ind w:left="1416" w:firstLine="708"/>
-      </w:pPr>
-      <w:r>
-        <w:t>3. Alice searches for an Italian restaurant</w:t>
-      </w:r>
-    </w:p>
-    <w:p>
-      <w:pPr>
-        <w:ind w:left="2124" w:firstLine="708"/>
-      </w:pPr>
-      <w:r>
-        <w:t>4. Website displays all restaurants which are flagged as Italian</w:t>
-      </w:r>
-    </w:p>
-    <w:p>
-      <w:pPr>
-        <w:ind w:left="1416" w:firstLine="708"/>
-      </w:pPr>
-      <w:r>
-        <w:t>5. Alice chooses a restaurant and clicks on it to see more details</w:t>
-      </w:r>
-    </w:p>
-    <w:p>
-      <w:pPr>
-        <w:ind w:left="2124" w:firstLine="708"/>
-      </w:pPr>
-      <w:r>
-        <w:t xml:space="preserve">6. The website displays Pictures, </w:t>
-      </w:r>
-      <w:proofErr w:type="gramStart"/>
-      <w:r>
-        <w:t>ratings</w:t>
-      </w:r>
-      <w:proofErr w:type="gramEnd"/>
-      <w:r>
-        <w:t xml:space="preserve"> and comments of the</w:t>
-      </w:r>
-    </w:p>
-    <w:p>
-      <w:pPr>
-        <w:ind w:left="2124" w:firstLine="708"/>
-      </w:pPr>
-      <w:r>
-        <w:t>restaurant as well as opening times and a link to the website</w:t>
-      </w:r>
-    </w:p>
-    <w:p/>
-    <w:p>
-      <w:pPr>
+      </w:pPr>
+      <w:r>
+        <w:tab/>
+      </w:r>
+      <w:r>
+        <w:tab/>
+      </w:r>
+      <w:r>
         <w:rPr>
           <w:b/>
           <w:bCs/>
         </w:rPr>
-      </w:pPr>
-      <w:r>
-        <w:tab/>
-      </w:r>
-      <w:r>
-        <w:tab/>
-      </w:r>
+        <w:t>Formalized Scenario 2:</w:t>
+      </w:r>
+    </w:p>
+    <w:p>
+      <w:r>
+        <w:tab/>
+      </w:r>
+      <w:r>
+        <w:tab/>
+      </w:r>
+      <w:r>
+        <w:tab/>
+      </w:r>
+    </w:p>
+    <w:p>
+      <w:pPr>
+        <w:ind w:left="708" w:firstLine="708"/>
+      </w:pPr>
       <w:r>
         <w:rPr>
           <w:b/>
           <w:bCs/>
         </w:rPr>
-        <w:t>Formalized Scenario 2:</w:t>
-      </w:r>
-    </w:p>
-    <w:p>
-      <w:r>
-        <w:tab/>
-      </w:r>
-      <w:r>
-        <w:tab/>
-      </w:r>
-      <w:r>
-        <w:tab/>
+        <w:t>Name:</w:t>
+      </w:r>
+      <w:r>
+        <w:t xml:space="preserve"> make reservation</w:t>
       </w:r>
     </w:p>
     <w:p>
@@ -4071,40 +4007,25 @@
           <w:b/>
           <w:bCs/>
         </w:rPr>
-        <w:t>Name:</w:t>
-      </w:r>
-      <w:r>
-        <w:t xml:space="preserve"> make reservation</w:t>
+        <w:t>Participants:</w:t>
+      </w:r>
+      <w:r>
+        <w:t xml:space="preserve"> Bob: Hungry customer</w:t>
       </w:r>
     </w:p>
     <w:p>
       <w:pPr>
         <w:ind w:left="708" w:firstLine="708"/>
-      </w:pPr>
-      <w:r>
         <w:rPr>
           <w:b/>
           <w:bCs/>
         </w:rPr>
-        <w:t>Participants:</w:t>
-      </w:r>
-      <w:r>
-        <w:t xml:space="preserve"> Bob: Hungry customer</w:t>
-      </w:r>
-    </w:p>
-    <w:p>
-      <w:pPr>
-        <w:ind w:left="708" w:firstLine="708"/>
+      </w:pPr>
+      <w:r>
         <w:rPr>
           <w:b/>
           <w:bCs/>
         </w:rPr>
-      </w:pPr>
-      <w:r>
-        <w:rPr>
-          <w:b/>
-          <w:bCs/>
-        </w:rPr>
         <w:t xml:space="preserve">Flow of Events: </w:t>
       </w:r>
     </w:p>
@@ -4171,6 +4092,11 @@
       <w:r>
         <w:t>7. Bob fills out the form and proceeds to accept the booking.</w:t>
       </w:r>
+    </w:p>
+    <w:p>
+      <w:pPr>
+        <w:ind w:left="1416" w:firstLine="708"/>
+      </w:pPr>
     </w:p>
     <w:p>
       <w:pPr>
@@ -4183,6 +4109,7 @@
       </w:pPr>
       <w:bookmarkStart w:id="22" w:name="_Toc184900634"/>
       <w:r>
+        <w:lastRenderedPageBreak/>
         <w:t>Use case model</w:t>
       </w:r>
       <w:bookmarkEnd w:id="22"/>
@@ -4196,9 +4123,17 @@
           <w:noProof/>
         </w:rPr>
         <w:drawing>
-          <wp:inline distT="0" distB="0" distL="0" distR="0" wp14:anchorId="4936F889" wp14:editId="290D9092">
-            <wp:extent cx="3760379" cy="2747127"/>
-            <wp:effectExtent l="0" t="0" r="0" b="0"/>
+          <wp:anchor distT="0" distB="0" distL="114300" distR="114300" simplePos="0" relativeHeight="251665920" behindDoc="0" locked="0" layoutInCell="1" allowOverlap="1" wp14:anchorId="4936F889" wp14:editId="2A5EC115">
+            <wp:simplePos x="0" y="0"/>
+            <wp:positionH relativeFrom="margin">
+              <wp:align>right</wp:align>
+            </wp:positionH>
+            <wp:positionV relativeFrom="paragraph">
+              <wp:posOffset>300009</wp:posOffset>
+            </wp:positionV>
+            <wp:extent cx="5440680" cy="3974465"/>
+            <wp:effectExtent l="0" t="0" r="7620" b="0"/>
+            <wp:wrapSquare wrapText="bothSides"/>
             <wp:docPr id="4" name="Grafik 4"/>
             <wp:cNvGraphicFramePr>
               <a:graphicFrameLocks xmlns:a="http://schemas.openxmlformats.org/drawingml/2006/main" noChangeAspect="1"/>
@@ -4208,81 +4143,6 @@
                 <pic:pic xmlns:pic="http://schemas.openxmlformats.org/drawingml/2006/picture">
                   <pic:nvPicPr>
                     <pic:cNvPr id="0" name="Picture 3"/>
-                    <pic:cNvPicPr>
-                      <a:picLocks noChangeAspect="1" noChangeArrowheads="1"/>
-                    </pic:cNvPicPr>
-                  </pic:nvPicPr>
-                  <pic:blipFill>
-                    <a:blip r:embed="rId11">
-                      <a:extLst>
-                        <a:ext uri="{28A0092B-C50C-407E-A947-70E740481C1C}">
-                          <a14:useLocalDpi xmlns:a14="http://schemas.microsoft.com/office/drawing/2010/main" val="0"/>
-                        </a:ext>
-                      </a:extLst>
-                    </a:blip>
-                    <a:srcRect/>
-                    <a:stretch>
-                      <a:fillRect/>
-                    </a:stretch>
-                  </pic:blipFill>
-                  <pic:spPr bwMode="auto">
-                    <a:xfrm>
-                      <a:off x="0" y="0"/>
-                      <a:ext cx="3777435" cy="2759588"/>
-                    </a:xfrm>
-                    <a:prstGeom prst="rect">
-                      <a:avLst/>
-                    </a:prstGeom>
-                    <a:noFill/>
-                    <a:ln>
-                      <a:noFill/>
-                    </a:ln>
-                  </pic:spPr>
-                </pic:pic>
-              </a:graphicData>
-            </a:graphic>
-          </wp:inline>
-        </w:drawing>
-      </w:r>
-    </w:p>
-    <w:p>
-      <w:pPr>
-        <w:pStyle w:val="berschrift3"/>
-        <w:numPr>
-          <w:ilvl w:val="2"/>
-          <w:numId w:val="1"/>
-        </w:numPr>
-        <w:ind w:left="1418" w:hanging="709"/>
-      </w:pPr>
-      <w:bookmarkStart w:id="23" w:name="_Toc184900635"/>
-      <w:r>
-        <w:t>Object model</w:t>
-      </w:r>
-      <w:bookmarkEnd w:id="23"/>
-    </w:p>
-    <w:p/>
-    <w:p>
-      <w:pPr>
-        <w:ind w:left="1416"/>
-      </w:pPr>
-      <w:r>
-        <w:rPr>
-          <w:noProof/>
-        </w:rPr>
-        <w:lastRenderedPageBreak/>
-        <w:drawing>
-          <wp:inline distT="0" distB="0" distL="0" distR="0" wp14:anchorId="6DE02702" wp14:editId="1ECAEA34">
-            <wp:extent cx="4360916" cy="2070692"/>
-            <wp:effectExtent l="0" t="0" r="1905" b="6350"/>
-            <wp:docPr id="5" name="Grafik 5"/>
-            <wp:cNvGraphicFramePr>
-              <a:graphicFrameLocks xmlns:a="http://schemas.openxmlformats.org/drawingml/2006/main" noChangeAspect="1"/>
-            </wp:cNvGraphicFramePr>
-            <a:graphic xmlns:a="http://schemas.openxmlformats.org/drawingml/2006/main">
-              <a:graphicData uri="http://schemas.openxmlformats.org/drawingml/2006/picture">
-                <pic:pic xmlns:pic="http://schemas.openxmlformats.org/drawingml/2006/picture">
-                  <pic:nvPicPr>
-                    <pic:cNvPr id="0" name="Picture 5"/>
                     <pic:cNvPicPr>
                       <a:picLocks noChangeAspect="1" noChangeArrowheads="1"/>
                     </pic:cNvPicPr>
@@ -4303,7 +4163,7 @@
                   <pic:spPr bwMode="auto">
                     <a:xfrm>
                       <a:off x="0" y="0"/>
-                      <a:ext cx="4395871" cy="2087290"/>
+                      <a:ext cx="5440680" cy="3974465"/>
                     </a:xfrm>
                     <a:prstGeom prst="rect">
                       <a:avLst/>
@@ -4316,7 +4176,13 @@
                 </pic:pic>
               </a:graphicData>
             </a:graphic>
-          </wp:inline>
+            <wp14:sizeRelH relativeFrom="margin">
+              <wp14:pctWidth>0</wp14:pctWidth>
+            </wp14:sizeRelH>
+            <wp14:sizeRelV relativeFrom="margin">
+              <wp14:pctHeight>0</wp14:pctHeight>
+            </wp14:sizeRelV>
+          </wp:anchor>
         </w:drawing>
       </w:r>
     </w:p>
@@ -4329,32 +4195,25 @@
         </w:numPr>
         <w:ind w:left="1418" w:hanging="709"/>
       </w:pPr>
-      <w:bookmarkStart w:id="24" w:name="_Toc184900636"/>
-      <w:r>
-        <w:t>Dynamic model</w:t>
-      </w:r>
-      <w:bookmarkEnd w:id="24"/>
-    </w:p>
-    <w:p>
-      <w:r>
-        <w:rPr>
-          <w:b/>
-          <w:bCs/>
-          <w:noProof/>
-        </w:rPr>
+      <w:bookmarkStart w:id="23" w:name="_Toc184900635"/>
+      <w:r>
+        <w:rPr>
+          <w:noProof/>
+        </w:rPr>
+        <w:lastRenderedPageBreak/>
         <w:drawing>
-          <wp:anchor distT="0" distB="0" distL="114300" distR="114300" simplePos="0" relativeHeight="251663872" behindDoc="0" locked="0" layoutInCell="1" allowOverlap="1" wp14:anchorId="00D4C0A4" wp14:editId="7C31A59A">
+          <wp:anchor distT="0" distB="0" distL="114300" distR="114300" simplePos="0" relativeHeight="251664896" behindDoc="0" locked="0" layoutInCell="1" allowOverlap="1" wp14:anchorId="292210BF" wp14:editId="425E733F">
             <wp:simplePos x="0" y="0"/>
-            <wp:positionH relativeFrom="column">
-              <wp:posOffset>403860</wp:posOffset>
+            <wp:positionH relativeFrom="margin">
+              <wp:posOffset>404495</wp:posOffset>
             </wp:positionH>
             <wp:positionV relativeFrom="paragraph">
-              <wp:posOffset>145415</wp:posOffset>
+              <wp:posOffset>567690</wp:posOffset>
             </wp:positionV>
-            <wp:extent cx="3057525" cy="2073275"/>
-            <wp:effectExtent l="0" t="0" r="9525" b="3175"/>
+            <wp:extent cx="5054600" cy="6402070"/>
+            <wp:effectExtent l="0" t="0" r="0" b="0"/>
             <wp:wrapSquare wrapText="bothSides"/>
-            <wp:docPr id="6" name="Grafik 6" descr="Ein Bild, das Text enthält.&#10;&#10;Automatisch generierte Beschreibung"/>
+            <wp:docPr id="3" name="Grafik 3"/>
             <wp:cNvGraphicFramePr>
               <a:graphicFrameLocks xmlns:a="http://schemas.openxmlformats.org/drawingml/2006/main" noChangeAspect="1"/>
             </wp:cNvGraphicFramePr>
@@ -4362,7 +4221,7 @@
               <a:graphicData uri="http://schemas.openxmlformats.org/drawingml/2006/picture">
                 <pic:pic xmlns:pic="http://schemas.openxmlformats.org/drawingml/2006/picture">
                   <pic:nvPicPr>
-                    <pic:cNvPr id="6" name="Grafik 6" descr="Ein Bild, das Text enthält.&#10;&#10;Automatisch generierte Beschreibung"/>
+                    <pic:cNvPr id="0" name="Picture 1"/>
                     <pic:cNvPicPr>
                       <a:picLocks noChangeAspect="1" noChangeArrowheads="1"/>
                     </pic:cNvPicPr>
@@ -4383,7 +4242,7 @@
                   <pic:spPr bwMode="auto">
                     <a:xfrm>
                       <a:off x="0" y="0"/>
-                      <a:ext cx="3057525" cy="2073275"/>
+                      <a:ext cx="5054600" cy="6402070"/>
                     </a:xfrm>
                     <a:prstGeom prst="rect">
                       <a:avLst/>
@@ -4405,6 +4264,10 @@
           </wp:anchor>
         </w:drawing>
       </w:r>
+      <w:r>
+        <w:t>Object model</w:t>
+      </w:r>
+      <w:bookmarkEnd w:id="23"/>
     </w:p>
     <w:p/>
     <w:p/>
@@ -4413,12 +4276,45 @@
     <w:p/>
     <w:p/>
     <w:p/>
-    <w:p>
-      <w:pPr>
-        <w:rPr>
-          <w:b/>
-          <w:bCs/>
-        </w:rPr>
+    <w:p/>
+    <w:p/>
+    <w:p/>
+    <w:p/>
+    <w:p/>
+    <w:p/>
+    <w:p/>
+    <w:p/>
+    <w:p/>
+    <w:p/>
+    <w:p/>
+    <w:p/>
+    <w:p/>
+    <w:p/>
+    <w:p/>
+    <w:p/>
+    <w:p/>
+    <w:p/>
+    <w:p/>
+    <w:p/>
+    <w:p/>
+    <w:p/>
+    <w:p/>
+    <w:p/>
+    <w:p/>
+    <w:p/>
+    <w:p>
+      <w:pPr>
+        <w:ind w:left="1416"/>
+      </w:pPr>
+    </w:p>
+    <w:p>
+      <w:pPr>
+        <w:ind w:left="1416"/>
+      </w:pPr>
+    </w:p>
+    <w:p>
+      <w:pPr>
+        <w:ind w:left="1416"/>
       </w:pPr>
     </w:p>
     <w:p>
@@ -4430,6 +4326,112 @@
         </w:numPr>
         <w:ind w:left="1418" w:hanging="709"/>
       </w:pPr>
+      <w:bookmarkStart w:id="24" w:name="_Toc184900636"/>
+      <w:r>
+        <w:lastRenderedPageBreak/>
+        <w:t>Dynamic model</w:t>
+      </w:r>
+      <w:bookmarkEnd w:id="24"/>
+    </w:p>
+    <w:p/>
+    <w:p>
+      <w:r>
+        <w:rPr>
+          <w:b/>
+          <w:bCs/>
+          <w:noProof/>
+        </w:rPr>
+        <w:drawing>
+          <wp:anchor distT="0" distB="0" distL="114300" distR="114300" simplePos="0" relativeHeight="251663872" behindDoc="0" locked="0" layoutInCell="1" allowOverlap="1" wp14:anchorId="00D4C0A4" wp14:editId="0436567D">
+            <wp:simplePos x="0" y="0"/>
+            <wp:positionH relativeFrom="margin">
+              <wp:posOffset>662544</wp:posOffset>
+            </wp:positionH>
+            <wp:positionV relativeFrom="paragraph">
+              <wp:posOffset>12065</wp:posOffset>
+            </wp:positionV>
+            <wp:extent cx="5314315" cy="3603625"/>
+            <wp:effectExtent l="0" t="0" r="635" b="0"/>
+            <wp:wrapSquare wrapText="bothSides"/>
+            <wp:docPr id="6" name="Grafik 6" descr="Ein Bild, das Text enthält.&#10;&#10;Automatisch generierte Beschreibung"/>
+            <wp:cNvGraphicFramePr>
+              <a:graphicFrameLocks xmlns:a="http://schemas.openxmlformats.org/drawingml/2006/main" noChangeAspect="1"/>
+            </wp:cNvGraphicFramePr>
+            <a:graphic xmlns:a="http://schemas.openxmlformats.org/drawingml/2006/main">
+              <a:graphicData uri="http://schemas.openxmlformats.org/drawingml/2006/picture">
+                <pic:pic xmlns:pic="http://schemas.openxmlformats.org/drawingml/2006/picture">
+                  <pic:nvPicPr>
+                    <pic:cNvPr id="6" name="Grafik 6" descr="Ein Bild, das Text enthält.&#10;&#10;Automatisch generierte Beschreibung"/>
+                    <pic:cNvPicPr>
+                      <a:picLocks noChangeAspect="1" noChangeArrowheads="1"/>
+                    </pic:cNvPicPr>
+                  </pic:nvPicPr>
+                  <pic:blipFill>
+                    <a:blip r:embed="rId14">
+                      <a:extLst>
+                        <a:ext uri="{28A0092B-C50C-407E-A947-70E740481C1C}">
+                          <a14:useLocalDpi xmlns:a14="http://schemas.microsoft.com/office/drawing/2010/main" val="0"/>
+                        </a:ext>
+                      </a:extLst>
+                    </a:blip>
+                    <a:srcRect/>
+                    <a:stretch>
+                      <a:fillRect/>
+                    </a:stretch>
+                  </pic:blipFill>
+                  <pic:spPr bwMode="auto">
+                    <a:xfrm>
+                      <a:off x="0" y="0"/>
+                      <a:ext cx="5314315" cy="3603625"/>
+                    </a:xfrm>
+                    <a:prstGeom prst="rect">
+                      <a:avLst/>
+                    </a:prstGeom>
+                    <a:noFill/>
+                    <a:ln>
+                      <a:noFill/>
+                    </a:ln>
+                  </pic:spPr>
+                </pic:pic>
+              </a:graphicData>
+            </a:graphic>
+            <wp14:sizeRelH relativeFrom="margin">
+              <wp14:pctWidth>0</wp14:pctWidth>
+            </wp14:sizeRelH>
+            <wp14:sizeRelV relativeFrom="margin">
+              <wp14:pctHeight>0</wp14:pctHeight>
+            </wp14:sizeRelV>
+          </wp:anchor>
+        </w:drawing>
+      </w:r>
+    </w:p>
+    <w:p/>
+    <w:p/>
+    <w:p/>
+    <w:p/>
+    <w:p/>
+    <w:p/>
+    <w:p/>
+    <w:p/>
+    <w:p/>
+    <w:p/>
+    <w:p>
+      <w:pPr>
+        <w:rPr>
+          <w:b/>
+          <w:bCs/>
+        </w:rPr>
+      </w:pPr>
+    </w:p>
+    <w:p>
+      <w:pPr>
+        <w:pStyle w:val="berschrift3"/>
+        <w:numPr>
+          <w:ilvl w:val="2"/>
+          <w:numId w:val="1"/>
+        </w:numPr>
+        <w:ind w:left="1418" w:hanging="709"/>
+      </w:pPr>
       <w:bookmarkStart w:id="25" w:name="_Toc184900637"/>
       <w:r>
         <w:t>User interface</w:t>
@@ -4441,13 +4443,7 @@
         <w:ind w:left="1416"/>
       </w:pPr>
       <w:r>
-        <w:t xml:space="preserve">The UI of Reservation-Bear was sketched in Figma. The link to this </w:t>
-      </w:r>
-      <w:r>
-        <w:t>sketch</w:t>
-      </w:r>
-      <w:r>
-        <w:t>:</w:t>
+        <w:t>The UI of Reservation-Bear was sketched in Figma. The link to this sketch:</w:t>
       </w:r>
     </w:p>
     <w:p>
@@ -4463,7 +4459,7 @@
           <w:numId w:val="2"/>
         </w:numPr>
       </w:pPr>
-      <w:hyperlink r:id="rId14" w:history="1">
+      <w:hyperlink r:id="rId15" w:history="1">
         <w:r>
           <w:rPr>
             <w:rStyle w:val="Hyperlink"/>
@@ -4480,7 +4476,7 @@
           <w:numId w:val="2"/>
         </w:numPr>
       </w:pPr>
-      <w:hyperlink r:id="rId15" w:history="1">
+      <w:hyperlink r:id="rId16" w:history="1">
         <w:r>
           <w:rPr>
             <w:rStyle w:val="Hyperlink"/>
@@ -4511,7 +4507,7 @@
           <w:numId w:val="2"/>
         </w:numPr>
       </w:pPr>
-      <w:hyperlink r:id="rId16" w:history="1">
+      <w:hyperlink r:id="rId17" w:history="1">
         <w:r>
           <w:rPr>
             <w:rStyle w:val="Hyperlink"/>
@@ -4531,7 +4527,6 @@
       </w:pPr>
       <w:bookmarkStart w:id="26" w:name="_Toc184900638"/>
       <w:r>
-        <w:lastRenderedPageBreak/>
         <w:t>Glossary</w:t>
       </w:r>
       <w:bookmarkEnd w:id="26"/>
@@ -4663,7 +4658,7 @@
         </w:rPr>
         <w:t xml:space="preserve"> that helps to process REST- REST-Request: Read more: </w:t>
       </w:r>
-      <w:hyperlink r:id="rId17" w:history="1">
+      <w:hyperlink r:id="rId18" w:history="1">
         <w:r>
           <w:rPr>
             <w:rStyle w:val="Hyperlink"/>
@@ -4719,7 +4714,7 @@
         </w:rPr>
         <w:t xml:space="preserve">” (Source: </w:t>
       </w:r>
-      <w:hyperlink r:id="rId18" w:history="1">
+      <w:hyperlink r:id="rId19" w:anchor=":~:text=A%20REST%20API%20(also%20known,by%20computer%20scientist%20Roy%20Fielding" w:history="1">
         <w:r>
           <w:rPr>
             <w:rStyle w:val="Hyperlink"/>
@@ -4759,9 +4754,9 @@
       </w:r>
     </w:p>
     <w:sectPr>
-      <w:headerReference w:type="default" r:id="rId19"/>
-      <w:footerReference w:type="even" r:id="rId20"/>
-      <w:footerReference w:type="default" r:id="rId21"/>
+      <w:headerReference w:type="default" r:id="rId20"/>
+      <w:footerReference w:type="even" r:id="rId21"/>
+      <w:footerReference w:type="default" r:id="rId22"/>
       <w:pgSz w:w="12240" w:h="15840"/>
       <w:pgMar w:top="1701" w:right="1134" w:bottom="1985" w:left="1134" w:header="737" w:footer="737" w:gutter="0"/>
       <w:cols w:space="720"/>
@@ -5967,6 +5962,7 @@
   <w:style w:type="character" w:default="1" w:styleId="Absatz-Standardschriftart">
     <w:name w:val="Default Paragraph Font"/>
     <w:uiPriority w:val="1"/>
+    <w:semiHidden/>
     <w:unhideWhenUsed/>
   </w:style>
   <w:style w:type="table" w:default="1" w:styleId="NormaleTabelle">
@@ -6410,19 +6406,18 @@
     <w:sig w:usb0="E00002FF" w:usb1="6AC7FDFB" w:usb2="08000012" w:usb3="00000000" w:csb0="0002009F" w:csb1="00000000"/>
   </w:font>
   <w:font w:name="Times">
-    <w:panose1 w:val="00000000000000000000"/>
-    <w:charset w:val="4D"/>
+    <w:panose1 w:val="02020603050405020304"/>
+    <w:charset w:val="00"/>
     <w:family w:val="roman"/>
-    <w:notTrueType/>
     <w:pitch w:val="variable"/>
-    <w:sig w:usb0="00000003" w:usb1="00000000" w:usb2="00000000" w:usb3="00000000" w:csb0="00000001" w:csb1="00000000"/>
+    <w:sig w:usb0="E0002EFF" w:usb1="C000785B" w:usb2="00000009" w:usb3="00000000" w:csb0="000001FF" w:csb1="00000000"/>
   </w:font>
   <w:font w:name="Helvetica">
     <w:panose1 w:val="020B0604020202020204"/>
-    <w:charset w:val="4D"/>
+    <w:charset w:val="00"/>
     <w:family w:val="swiss"/>
     <w:pitch w:val="variable"/>
-    <w:sig w:usb0="00000003" w:usb1="00000000" w:usb2="00000000" w:usb3="00000000" w:csb0="00000001" w:csb1="00000000"/>
+    <w:sig w:usb0="E0002EFF" w:usb1="C000785B" w:usb2="00000009" w:usb3="00000000" w:csb0="000001FF" w:csb1="00000000"/>
   </w:font>
   <w:font w:name="Calibri">
     <w:panose1 w:val="020F0502020204030204"/>
@@ -6473,7 +6468,9 @@
   <w:rsids>
     <w:rsidRoot w:val="005861F3"/>
     <w:rsid w:val="00300AA4"/>
+    <w:rsid w:val="00376F11"/>
     <w:rsid w:val="005861F3"/>
+    <w:rsid w:val="00B13F32"/>
     <w:rsid w:val="00B42E32"/>
     <w:rsid w:val="00BA4112"/>
   </w:rsids>

</xml_diff>

<commit_message>
SDD - written by Jakob
</commit_message>
<xml_diff>
--- a/RAD Reservation-Bear.docx
+++ b/RAD Reservation-Bear.docx
@@ -3093,19 +3093,7 @@
         <w:rPr>
           <w:rStyle w:val="Hyperlink"/>
         </w:rPr>
-        <w:t>https://ase.in.tum.</w:t>
-      </w:r>
-      <w:r>
-        <w:rPr>
-          <w:rStyle w:val="Hyperlink"/>
-        </w:rPr>
-        <w:t>d</w:t>
-      </w:r>
-      <w:r>
-        <w:rPr>
-          <w:rStyle w:val="Hyperlink"/>
-        </w:rPr>
-        <w:t>e/lehrstuhl_1/component/content/article/43-books/264-oose-bumpers-requirementsanalysisdocument</w:t>
+        <w:t>https://ase.in.tum.de/lehrstuhl_1/component/content/article/43-books/264-oose-bumpers-requirementsanalysisdocument</w:t>
       </w:r>
     </w:p>
     <w:p>
@@ -4342,18 +4330,10 @@
           <w:noProof/>
         </w:rPr>
         <w:drawing>
-          <wp:anchor distT="0" distB="0" distL="114300" distR="114300" simplePos="0" relativeHeight="251663872" behindDoc="0" locked="0" layoutInCell="1" allowOverlap="1" wp14:anchorId="00D4C0A4" wp14:editId="0436567D">
-            <wp:simplePos x="0" y="0"/>
-            <wp:positionH relativeFrom="margin">
-              <wp:posOffset>662544</wp:posOffset>
-            </wp:positionH>
-            <wp:positionV relativeFrom="paragraph">
-              <wp:posOffset>12065</wp:posOffset>
-            </wp:positionV>
-            <wp:extent cx="5314315" cy="3603625"/>
-            <wp:effectExtent l="0" t="0" r="635" b="0"/>
-            <wp:wrapSquare wrapText="bothSides"/>
-            <wp:docPr id="6" name="Grafik 6" descr="Ein Bild, das Text enthält.&#10;&#10;Automatisch generierte Beschreibung"/>
+          <wp:inline distT="0" distB="0" distL="0" distR="0" wp14:anchorId="760607C7" wp14:editId="40F6AD1A">
+            <wp:extent cx="6329045" cy="2194560"/>
+            <wp:effectExtent l="0" t="0" r="0" b="0"/>
+            <wp:docPr id="8" name="Grafik 8"/>
             <wp:cNvGraphicFramePr>
               <a:graphicFrameLocks xmlns:a="http://schemas.openxmlformats.org/drawingml/2006/main" noChangeAspect="1"/>
             </wp:cNvGraphicFramePr>
@@ -4361,7 +4341,7 @@
               <a:graphicData uri="http://schemas.openxmlformats.org/drawingml/2006/picture">
                 <pic:pic xmlns:pic="http://schemas.openxmlformats.org/drawingml/2006/picture">
                   <pic:nvPicPr>
-                    <pic:cNvPr id="6" name="Grafik 6" descr="Ein Bild, das Text enthält.&#10;&#10;Automatisch generierte Beschreibung"/>
+                    <pic:cNvPr id="0" name="Picture 3"/>
                     <pic:cNvPicPr>
                       <a:picLocks noChangeAspect="1" noChangeArrowheads="1"/>
                     </pic:cNvPicPr>
@@ -4382,7 +4362,7 @@
                   <pic:spPr bwMode="auto">
                     <a:xfrm>
                       <a:off x="0" y="0"/>
-                      <a:ext cx="5314315" cy="3603625"/>
+                      <a:ext cx="6329045" cy="2194560"/>
                     </a:xfrm>
                     <a:prstGeom prst="rect">
                       <a:avLst/>
@@ -4395,26 +4375,10 @@
                 </pic:pic>
               </a:graphicData>
             </a:graphic>
-            <wp14:sizeRelH relativeFrom="margin">
-              <wp14:pctWidth>0</wp14:pctWidth>
-            </wp14:sizeRelH>
-            <wp14:sizeRelV relativeFrom="margin">
-              <wp14:pctHeight>0</wp14:pctHeight>
-            </wp14:sizeRelV>
-          </wp:anchor>
+          </wp:inline>
         </w:drawing>
       </w:r>
     </w:p>
-    <w:p/>
-    <w:p/>
-    <w:p/>
-    <w:p/>
-    <w:p/>
-    <w:p/>
-    <w:p/>
-    <w:p/>
-    <w:p/>
-    <w:p/>
     <w:p>
       <w:pPr>
         <w:rPr>
@@ -4705,7 +4669,15 @@
           <w:rFonts w:cs="Helvetica"/>
           <w:iCs/>
         </w:rPr>
-        <w:t>A REST API (also known as RESTful API) is an application programming interface (API or web API) that conforms to the constraints of REST architectural style and allows for interaction with RESTful web services.</w:t>
+        <w:t xml:space="preserve">A REST API (also known as RESTful API) is an application programming interface (API or web API) that conforms to the constraints of REST architectural style and allows for interaction with </w:t>
+      </w:r>
+      <w:r>
+        <w:rPr>
+          <w:rFonts w:cs="Helvetica"/>
+          <w:iCs/>
+        </w:rPr>
+        <w:lastRenderedPageBreak/>
+        <w:t>RESTful web services.</w:t>
       </w:r>
       <w:r>
         <w:rPr>
@@ -6467,6 +6439,7 @@
   </w:compat>
   <w:rsids>
     <w:rsidRoot w:val="005861F3"/>
+    <w:rsid w:val="001C622A"/>
     <w:rsid w:val="00300AA4"/>
     <w:rsid w:val="00376F11"/>
     <w:rsid w:val="005861F3"/>

</xml_diff>